<commit_message>
feat: Geldzaken module + Bulk Import Fase 1
- Voorletters veld toegevoegd aan personen (voor document matching)
- Bulk import bankrekeningen van jaaroverzicht PDF
- Multi-account scanner met persoon matching
- Database v12 met uitgebreide bank_accounts kolommen
- Text formatters voor postcode/IBAN validatie
- OCR patterns uitgebreid voor financiele documenten
- Alle Geldzaken categorieen navigeerbaar
- Document scan functie in pension/income/expense/debt screens
</commit_message>
<xml_diff>
--- a/opzet Geldzaken.docx
+++ b/opzet Geldzaken.docx
@@ -16,8 +16,6 @@
           <w:lang w:eastAsia="nl-NL"/>
         </w:rPr>
       </w:pPr>
-      <w:bookmarkStart w:id="0" w:name="_GoBack"/>
-      <w:bookmarkEnd w:id="0"/>
       <w:r>
         <w:rPr>
           <w:rFonts w:ascii="Times New Roman" w:eastAsia="Times New Roman" w:hAnsi="Times New Roman" w:cs="Times New Roman"/>
@@ -5911,9 +5909,8 @@
           <w:szCs w:val="24"/>
           <w:lang w:eastAsia="nl-NL"/>
         </w:rPr>
-        <w:t xml:space="preserve">Tab 5: Voor </w:t>
-      </w:r>
-      <w:proofErr w:type="spellStart"/>
+        <w:t>Tab 5: Voor nabestaand</w:t>
+      </w:r>
       <w:r>
         <w:rPr>
           <w:rFonts w:ascii="Times New Roman" w:eastAsia="Times New Roman" w:hAnsi="Times New Roman" w:cs="Times New Roman"/>
@@ -5923,9 +5920,8 @@
           <w:szCs w:val="24"/>
           <w:lang w:eastAsia="nl-NL"/>
         </w:rPr>
-        <w:t>nabestaanten</w:t>
-      </w:r>
-      <w:proofErr w:type="spellEnd"/>
+        <w:t>en</w:t>
+      </w:r>
     </w:p>
     <w:p>
       <w:pPr>
@@ -7166,6 +7162,30 @@
     </w:p>
     <w:p>
       <w:pPr>
+        <w:numPr>
+          <w:ilvl w:val="0"/>
+          <w:numId w:val="27"/>
+        </w:numPr>
+        <w:spacing w:before="100" w:beforeAutospacing="1" w:after="100" w:afterAutospacing="1" w:line="240" w:lineRule="auto"/>
+        <w:rPr>
+          <w:rFonts w:ascii="Times New Roman" w:eastAsia="Times New Roman" w:hAnsi="Times New Roman" w:cs="Times New Roman"/>
+          <w:sz w:val="24"/>
+          <w:szCs w:val="24"/>
+          <w:lang w:eastAsia="nl-NL"/>
+        </w:rPr>
+      </w:pPr>
+      <w:r>
+        <w:rPr>
+          <w:rFonts w:ascii="Times New Roman" w:eastAsia="Times New Roman" w:hAnsi="Times New Roman" w:cs="Times New Roman"/>
+          <w:sz w:val="24"/>
+          <w:szCs w:val="24"/>
+          <w:lang w:eastAsia="nl-NL"/>
+        </w:rPr>
+        <w:t>Jaarruimte en reserveringsruimte pensioen</w:t>
+      </w:r>
+    </w:p>
+    <w:p>
+      <w:pPr>
         <w:spacing w:before="100" w:beforeAutospacing="1" w:after="100" w:afterAutospacing="1" w:line="240" w:lineRule="auto"/>
         <w:rPr>
           <w:rFonts w:ascii="Times New Roman" w:eastAsia="Times New Roman" w:hAnsi="Times New Roman" w:cs="Times New Roman"/>
@@ -7183,6 +7203,7 @@
           <w:szCs w:val="24"/>
           <w:lang w:eastAsia="nl-NL"/>
         </w:rPr>
+        <w:lastRenderedPageBreak/>
         <w:t>Tab 3: Financieel</w:t>
       </w:r>
     </w:p>
@@ -7207,7 +7228,6 @@
           <w:szCs w:val="24"/>
           <w:lang w:eastAsia="nl-NL"/>
         </w:rPr>
-        <w:lastRenderedPageBreak/>
         <w:t>Maandelijkse inleg (indien nog opbouwend)</w:t>
       </w:r>
     </w:p>
@@ -7258,6 +7278,17 @@
         </w:rPr>
         <w:t>Fiscale behandeling</w:t>
       </w:r>
+      <w:r>
+        <w:rPr>
+          <w:rFonts w:ascii="Times New Roman" w:eastAsia="Times New Roman" w:hAnsi="Times New Roman" w:cs="Times New Roman"/>
+          <w:sz w:val="24"/>
+          <w:szCs w:val="24"/>
+          <w:lang w:eastAsia="nl-NL"/>
+        </w:rPr>
+        <w:t xml:space="preserve"> (jaar- en reserveringsruimte)</w:t>
+      </w:r>
+      <w:bookmarkStart w:id="0" w:name="_GoBack"/>
+      <w:bookmarkEnd w:id="0"/>
     </w:p>
     <w:p>
       <w:pPr>
@@ -8055,6 +8086,7 @@
           <w:szCs w:val="24"/>
           <w:lang w:eastAsia="nl-NL"/>
         </w:rPr>
+        <w:lastRenderedPageBreak/>
         <w:t>Uitkeringsbesluiten</w:t>
       </w:r>
     </w:p>
@@ -8075,7 +8107,6 @@
           <w:szCs w:val="24"/>
           <w:lang w:eastAsia="nl-NL"/>
         </w:rPr>
-        <w:lastRenderedPageBreak/>
         <w:pict>
           <v:rect id="_x0000_i1029" style="width:0;height:1.5pt" o:hralign="center" o:hrstd="t" o:hr="t" fillcolor="#a0a0a0" stroked="f"/>
         </w:pict>
@@ -8920,6 +8951,7 @@
           <w:szCs w:val="24"/>
           <w:lang w:eastAsia="nl-NL"/>
         </w:rPr>
+        <w:lastRenderedPageBreak/>
         <w:t>Maandelijkse termijn</w:t>
       </w:r>
     </w:p>
@@ -8944,7 +8976,6 @@
           <w:szCs w:val="24"/>
           <w:lang w:eastAsia="nl-NL"/>
         </w:rPr>
-        <w:lastRenderedPageBreak/>
         <w:t>Rentepercentage</w:t>
       </w:r>
     </w:p>
@@ -9812,6 +9843,7 @@
           <w:szCs w:val="24"/>
           <w:lang w:eastAsia="nl-NL"/>
         </w:rPr>
+        <w:lastRenderedPageBreak/>
         <w:t>Status-indicator</w:t>
       </w:r>
     </w:p>
@@ -9838,7 +9870,6 @@
           <w:szCs w:val="24"/>
           <w:lang w:eastAsia="nl-NL"/>
         </w:rPr>
-        <w:lastRenderedPageBreak/>
         <w:t>"Bekijk details"</w:t>
       </w:r>
       <w:r>
@@ -20363,7 +20394,7 @@
           <w:bCs/>
           <w:sz w:val="36"/>
           <w:szCs w:val="36"/>
-          <w:lang w:eastAsia="nl-NL"/>
+          <w:lang w:val="en-US" w:eastAsia="nl-NL"/>
         </w:rPr>
       </w:pPr>
       <w:r>
@@ -20373,32 +20404,21 @@
           <w:bCs/>
           <w:sz w:val="36"/>
           <w:szCs w:val="36"/>
-          <w:lang w:eastAsia="nl-NL"/>
-        </w:rPr>
-        <w:t>13. Samenvatting &amp; Prioritering Fase 1</w:t>
-      </w:r>
-    </w:p>
-    <w:p>
-      <w:pPr>
-        <w:spacing w:before="100" w:beforeAutospacing="1" w:after="100" w:afterAutospacing="1" w:line="240" w:lineRule="auto"/>
-        <w:rPr>
-          <w:rFonts w:ascii="Times New Roman" w:eastAsia="Times New Roman" w:hAnsi="Times New Roman" w:cs="Times New Roman"/>
-          <w:sz w:val="24"/>
-          <w:szCs w:val="24"/>
-          <w:lang w:eastAsia="nl-NL"/>
-        </w:rPr>
-      </w:pPr>
+          <w:lang w:val="en-US" w:eastAsia="nl-NL"/>
+        </w:rPr>
+        <w:t xml:space="preserve">13. </w:t>
+      </w:r>
       <w:proofErr w:type="spellStart"/>
       <w:r>
         <w:rPr>
           <w:rFonts w:ascii="Times New Roman" w:eastAsia="Times New Roman" w:hAnsi="Times New Roman" w:cs="Times New Roman"/>
           <w:b/>
           <w:bCs/>
-          <w:sz w:val="24"/>
-          <w:szCs w:val="24"/>
-          <w:lang w:eastAsia="nl-NL"/>
-        </w:rPr>
-        <w:t>Prio</w:t>
+          <w:sz w:val="36"/>
+          <w:szCs w:val="36"/>
+          <w:lang w:val="en-US" w:eastAsia="nl-NL"/>
+        </w:rPr>
+        <w:t>Samenvatting</w:t>
       </w:r>
       <w:proofErr w:type="spellEnd"/>
       <w:r>
@@ -20406,9 +20426,92 @@
           <w:rFonts w:ascii="Times New Roman" w:eastAsia="Times New Roman" w:hAnsi="Times New Roman" w:cs="Times New Roman"/>
           <w:b/>
           <w:bCs/>
-          <w:sz w:val="24"/>
-          <w:szCs w:val="24"/>
-          <w:lang w:eastAsia="nl-NL"/>
+          <w:sz w:val="36"/>
+          <w:szCs w:val="36"/>
+          <w:lang w:val="en-US" w:eastAsia="nl-NL"/>
+        </w:rPr>
+        <w:t xml:space="preserve"> &amp; </w:t>
+      </w:r>
+      <w:proofErr w:type="spellStart"/>
+      <w:r>
+        <w:rPr>
+          <w:rFonts w:ascii="Times New Roman" w:eastAsia="Times New Roman" w:hAnsi="Times New Roman" w:cs="Times New Roman"/>
+          <w:b/>
+          <w:bCs/>
+          <w:sz w:val="36"/>
+          <w:szCs w:val="36"/>
+          <w:lang w:val="en-US" w:eastAsia="nl-NL"/>
+        </w:rPr>
+        <w:t>Prioritering</w:t>
+      </w:r>
+      <w:proofErr w:type="spellEnd"/>
+      <w:r>
+        <w:rPr>
+          <w:rFonts w:ascii="Times New Roman" w:eastAsia="Times New Roman" w:hAnsi="Times New Roman" w:cs="Times New Roman"/>
+          <w:b/>
+          <w:bCs/>
+          <w:sz w:val="36"/>
+          <w:szCs w:val="36"/>
+          <w:lang w:val="en-US" w:eastAsia="nl-NL"/>
+        </w:rPr>
+        <w:t xml:space="preserve"> </w:t>
+      </w:r>
+      <w:proofErr w:type="spellStart"/>
+      <w:r>
+        <w:rPr>
+          <w:rFonts w:ascii="Times New Roman" w:eastAsia="Times New Roman" w:hAnsi="Times New Roman" w:cs="Times New Roman"/>
+          <w:b/>
+          <w:bCs/>
+          <w:sz w:val="36"/>
+          <w:szCs w:val="36"/>
+          <w:lang w:val="en-US" w:eastAsia="nl-NL"/>
+        </w:rPr>
+        <w:t>Fase</w:t>
+      </w:r>
+      <w:proofErr w:type="spellEnd"/>
+      <w:r>
+        <w:rPr>
+          <w:rFonts w:ascii="Times New Roman" w:eastAsia="Times New Roman" w:hAnsi="Times New Roman" w:cs="Times New Roman"/>
+          <w:b/>
+          <w:bCs/>
+          <w:sz w:val="36"/>
+          <w:szCs w:val="36"/>
+          <w:lang w:val="en-US" w:eastAsia="nl-NL"/>
+        </w:rPr>
+        <w:t xml:space="preserve"> 1</w:t>
+      </w:r>
+    </w:p>
+    <w:p>
+      <w:pPr>
+        <w:spacing w:before="100" w:beforeAutospacing="1" w:after="100" w:afterAutospacing="1" w:line="240" w:lineRule="auto"/>
+        <w:rPr>
+          <w:rFonts w:ascii="Times New Roman" w:eastAsia="Times New Roman" w:hAnsi="Times New Roman" w:cs="Times New Roman"/>
+          <w:sz w:val="24"/>
+          <w:szCs w:val="24"/>
+          <w:lang w:val="en-US" w:eastAsia="nl-NL"/>
+        </w:rPr>
+      </w:pPr>
+      <w:proofErr w:type="spellStart"/>
+      <w:r>
+        <w:rPr>
+          <w:rFonts w:ascii="Times New Roman" w:eastAsia="Times New Roman" w:hAnsi="Times New Roman" w:cs="Times New Roman"/>
+          <w:b/>
+          <w:bCs/>
+          <w:sz w:val="24"/>
+          <w:szCs w:val="24"/>
+          <w:lang w:val="en-US" w:eastAsia="nl-NL"/>
+        </w:rPr>
+        <w:t>Prio</w:t>
+      </w:r>
+      <w:proofErr w:type="spellEnd"/>
+      <w:r>
+        <w:rPr>
+          <w:rFonts w:ascii="Times New Roman" w:eastAsia="Times New Roman" w:hAnsi="Times New Roman" w:cs="Times New Roman"/>
+          <w:b/>
+          <w:bCs/>
+          <w:sz w:val="24"/>
+          <w:szCs w:val="24"/>
+          <w:lang w:val="en-US" w:eastAsia="nl-NL"/>
         </w:rPr>
         <w:t xml:space="preserve"> 1 - Must have:</w:t>
       </w:r>

</xml_diff>